<commit_message>
Typo in quiz 02
</commit_message>
<xml_diff>
--- a/quiz/quiz-02/MYNAME-511-quiz-02.docx
+++ b/quiz/quiz-02/MYNAME-511-quiz-02.docx
@@ -198,21 +198,27 @@
         <w:rPr>
           <w:b/>
         </w:rPr>
-        <w:t xml:space="preserve">3. What event(s) triggers </w:t>
-      </w:r>
-      <w:proofErr w:type="gramStart"/>
-      <w:r>
-        <w:rPr>
-          <w:b/>
-        </w:rPr>
-        <w:t>the  of</w:t>
-      </w:r>
-      <w:proofErr w:type="gramEnd"/>
-      <w:r>
-        <w:rPr>
-          <w:b/>
-        </w:rPr>
-        <w:t xml:space="preserve"> the action potential?</w:t>
+        <w:t xml:space="preserve">3. What event(s) triggers the </w:t>
+      </w:r>
+      <w:r>
+        <w:rPr>
+          <w:b/>
+          <w:i/>
+        </w:rPr>
+        <w:t>rising</w:t>
+      </w:r>
+      <w:r>
+        <w:rPr>
+          <w:b/>
+          <w:i/>
+        </w:rPr>
+        <w:t xml:space="preserve"> phase</w:t>
+      </w:r>
+      <w:r>
+        <w:rPr>
+          <w:b/>
+        </w:rPr>
+        <w:t xml:space="preserve"> of the action potential?</w:t>
       </w:r>
       <w:r>
         <w:rPr>
@@ -432,7 +438,15 @@
         <w:rPr>
           <w:b/>
         </w:rPr>
-        <w:t>??? receptor.</w:t>
+        <w:t>???</w:t>
+      </w:r>
+      <w:bookmarkStart w:id="6" w:name="_GoBack"/>
+      <w:bookmarkEnd w:id="6"/>
+      <w:r>
+        <w:rPr>
+          <w:b/>
+        </w:rPr>
+        <w:t xml:space="preserve"> receptor.</w:t>
       </w:r>
     </w:p>
     <w:p>
@@ -684,38 +698,38 @@
           <w:b/>
         </w:rPr>
       </w:pPr>
-      <w:bookmarkStart w:id="6" w:name="OLE_LINK5"/>
-      <w:bookmarkStart w:id="7" w:name="OLE_LINK6"/>
-    </w:p>
-    <w:p>
-      <w:pPr>
-        <w:pStyle w:val="FirstParagraph"/>
-        <w:rPr>
-          <w:b/>
-        </w:rPr>
-      </w:pPr>
-    </w:p>
-    <w:p>
-      <w:pPr>
-        <w:pStyle w:val="BodyText"/>
-      </w:pPr>
-    </w:p>
-    <w:bookmarkEnd w:id="6"/>
+      <w:bookmarkStart w:id="7" w:name="OLE_LINK5"/>
+      <w:bookmarkStart w:id="8" w:name="OLE_LINK6"/>
+    </w:p>
+    <w:p>
+      <w:pPr>
+        <w:pStyle w:val="FirstParagraph"/>
+        <w:rPr>
+          <w:b/>
+        </w:rPr>
+      </w:pPr>
+    </w:p>
+    <w:p>
+      <w:pPr>
+        <w:pStyle w:val="BodyText"/>
+      </w:pPr>
+    </w:p>
     <w:bookmarkEnd w:id="7"/>
-    <w:p>
-      <w:pPr>
-        <w:pStyle w:val="BodyText"/>
-      </w:pPr>
-    </w:p>
-    <w:p>
-      <w:pPr>
-        <w:pStyle w:val="FirstParagraph"/>
-        <w:rPr>
-          <w:b/>
-        </w:rPr>
-      </w:pPr>
-      <w:bookmarkStart w:id="8" w:name="bonus"/>
-      <w:bookmarkEnd w:id="8"/>
+    <w:bookmarkEnd w:id="8"/>
+    <w:p>
+      <w:pPr>
+        <w:pStyle w:val="BodyText"/>
+      </w:pPr>
+    </w:p>
+    <w:p>
+      <w:pPr>
+        <w:pStyle w:val="FirstParagraph"/>
+        <w:rPr>
+          <w:b/>
+        </w:rPr>
+      </w:pPr>
+      <w:bookmarkStart w:id="9" w:name="bonus"/>
+      <w:bookmarkEnd w:id="9"/>
       <w:r>
         <w:rPr>
           <w:b/>
@@ -759,8 +773,6 @@
           <w:szCs w:val="32"/>
         </w:rPr>
       </w:pPr>
-      <w:bookmarkStart w:id="9" w:name="_GoBack"/>
-      <w:bookmarkEnd w:id="9"/>
       <w:r>
         <w:br w:type="page"/>
       </w:r>

</xml_diff>